<commit_message>
presentation fix with system block diagram
</commit_message>
<xml_diff>
--- a/Phase01_Doc/MeetingRecord/2015SE_1117.docx
+++ b/Phase01_Doc/MeetingRecord/2015SE_1117.docx
@@ -544,7 +544,7 @@
               <w:spacing w:line="0" w:lineRule="atLeast"/>
               <w:ind w:leftChars="0"/>
               <w:rPr>
-                <w:rFonts w:ascii="標楷體" w:eastAsia="標楷體" w:hAnsi="標楷體" w:cs="Times"/>
+                <w:rFonts w:ascii="標楷體" w:eastAsia="標楷體" w:hAnsi="標楷體" w:cs="Times" w:hint="eastAsia"/>
                 <w:color w:val="2D2C2E"/>
                 <w:kern w:val="0"/>
                 <w:szCs w:val="34"/>
@@ -581,6 +581,74 @@
               <w:autoSpaceDN w:val="0"/>
               <w:adjustRightInd w:val="0"/>
               <w:spacing w:line="0" w:lineRule="atLeast"/>
+              <w:ind w:leftChars="300" w:left="720"/>
+              <w:rPr>
+                <w:rFonts w:ascii="標楷體" w:eastAsia="標楷體" w:hAnsi="標楷體" w:cs="Times" w:hint="eastAsia"/>
+                <w:color w:val="2D2C2E"/>
+                <w:kern w:val="0"/>
+                <w:szCs w:val="34"/>
+              </w:rPr>
+            </w:pPr>
+            <w:r>
+              <w:rPr>
+                <w:rFonts w:ascii="標楷體" w:eastAsia="標楷體" w:hAnsi="標楷體" w:cs="Times" w:hint="eastAsia"/>
+                <w:color w:val="2D2C2E"/>
+                <w:kern w:val="0"/>
+                <w:szCs w:val="34"/>
+              </w:rPr>
+              <w:t>因為</w:t>
+            </w:r>
+            <w:proofErr w:type="spellStart"/>
+            <w:r>
+              <w:rPr>
+                <w:rFonts w:ascii="標楷體" w:eastAsia="標楷體" w:hAnsi="標楷體" w:cs="Times"/>
+                <w:color w:val="2D2C2E"/>
+                <w:kern w:val="0"/>
+                <w:szCs w:val="34"/>
+              </w:rPr>
+              <w:t>GitHub</w:t>
+            </w:r>
+            <w:proofErr w:type="spellEnd"/>
+            <w:r>
+              <w:rPr>
+                <w:rFonts w:ascii="標楷體" w:eastAsia="標楷體" w:hAnsi="標楷體" w:cs="Times" w:hint="eastAsia"/>
+                <w:color w:val="2D2C2E"/>
+                <w:kern w:val="0"/>
+                <w:szCs w:val="34"/>
+              </w:rPr>
+              <w:t>為開方源碼的關係，顧及到資訊安全的角度，希望可以統一寫一個檔案來讓大家</w:t>
+            </w:r>
+            <w:r>
+              <w:rPr>
+                <w:rFonts w:ascii="標楷體" w:eastAsia="標楷體" w:hAnsi="標楷體" w:cs="Times"/>
+                <w:color w:val="2D2C2E"/>
+                <w:kern w:val="0"/>
+                <w:szCs w:val="34"/>
+              </w:rPr>
+              <w:t>include</w:t>
+            </w:r>
+            <w:r>
+              <w:rPr>
+                <w:rFonts w:ascii="標楷體" w:eastAsia="標楷體" w:hAnsi="標楷體" w:cs="Times" w:hint="eastAsia"/>
+                <w:color w:val="2D2C2E"/>
+                <w:kern w:val="0"/>
+                <w:szCs w:val="34"/>
+              </w:rPr>
+              <w:t>使用。</w:t>
+            </w:r>
+          </w:p>
+          <w:p>
+            <w:pPr>
+              <w:pStyle w:val="a4"/>
+              <w:widowControl/>
+              <w:tabs>
+                <w:tab w:val="left" w:pos="220"/>
+                <w:tab w:val="left" w:pos="720"/>
+              </w:tabs>
+              <w:autoSpaceDE w:val="0"/>
+              <w:autoSpaceDN w:val="0"/>
+              <w:adjustRightInd w:val="0"/>
+              <w:spacing w:line="0" w:lineRule="atLeast"/>
               <w:ind w:leftChars="0"/>
               <w:rPr>
                 <w:rFonts w:ascii="標楷體" w:eastAsia="標楷體" w:hAnsi="標楷體" w:cs="Times"/>
@@ -613,7 +681,7 @@
               <w:spacing w:line="0" w:lineRule="atLeast"/>
               <w:ind w:leftChars="300" w:left="720"/>
               <w:rPr>
-                <w:rFonts w:ascii="標楷體" w:eastAsia="標楷體" w:hAnsi="標楷體" w:cs="Times" w:hint="eastAsia"/>
+                <w:rFonts w:ascii="標楷體" w:eastAsia="標楷體" w:hAnsi="標楷體" w:cs="Times"/>
                 <w:color w:val="2D2C2E"/>
                 <w:kern w:val="0"/>
                 <w:szCs w:val="34"/>
@@ -770,7 +838,7 @@
               <w:spacing w:line="0" w:lineRule="atLeast"/>
               <w:ind w:leftChars="300" w:left="720"/>
               <w:rPr>
-                <w:rFonts w:ascii="標楷體" w:eastAsia="標楷體" w:hAnsi="標楷體" w:cs="Times"/>
+                <w:rFonts w:ascii="標楷體" w:eastAsia="標楷體" w:hAnsi="標楷體" w:cs="Times" w:hint="eastAsia"/>
                 <w:color w:val="2D2C2E"/>
                 <w:kern w:val="0"/>
                 <w:szCs w:val="34"/>
@@ -812,6 +880,53 @@
               </w:rPr>
               <w:t>。</w:t>
             </w:r>
+            <w:r>
+              <w:rPr>
+                <w:rFonts w:ascii="標楷體" w:eastAsia="標楷體" w:hAnsi="標楷體" w:cs="Times" w:hint="eastAsia"/>
+                <w:color w:val="2D2C2E"/>
+                <w:kern w:val="0"/>
+                <w:szCs w:val="34"/>
+              </w:rPr>
+              <w:t>而且也會跟</w:t>
+            </w:r>
+          </w:p>
+          <w:p>
+            <w:pPr>
+              <w:pStyle w:val="a4"/>
+              <w:tabs>
+                <w:tab w:val="left" w:pos="220"/>
+                <w:tab w:val="left" w:pos="720"/>
+              </w:tabs>
+              <w:autoSpaceDE w:val="0"/>
+              <w:autoSpaceDN w:val="0"/>
+              <w:adjustRightInd w:val="0"/>
+              <w:spacing w:line="0" w:lineRule="atLeast"/>
+              <w:ind w:leftChars="300" w:left="720"/>
+              <w:rPr>
+                <w:rFonts w:ascii="標楷體" w:eastAsia="標楷體" w:hAnsi="標楷體" w:cs="Times" w:hint="eastAsia"/>
+                <w:color w:val="2D2C2E"/>
+                <w:kern w:val="0"/>
+                <w:szCs w:val="34"/>
+              </w:rPr>
+            </w:pPr>
+            <w:r>
+              <w:rPr>
+                <w:rFonts w:ascii="標楷體" w:eastAsia="標楷體" w:hAnsi="標楷體" w:cs="Times"/>
+                <w:color w:val="2D2C2E"/>
+                <w:kern w:val="0"/>
+                <w:szCs w:val="34"/>
+              </w:rPr>
+              <w:t>Server</w:t>
+            </w:r>
+            <w:r>
+              <w:rPr>
+                <w:rFonts w:ascii="標楷體" w:eastAsia="標楷體" w:hAnsi="標楷體" w:cs="Times" w:hint="eastAsia"/>
+                <w:color w:val="2D2C2E"/>
+                <w:kern w:val="0"/>
+                <w:szCs w:val="34"/>
+              </w:rPr>
+              <w:t>上的資料混淆</w:t>
+            </w:r>
           </w:p>
           <w:p>
             <w:pPr>
@@ -863,12 +978,97 @@
             </w:pPr>
             <w:r>
               <w:rPr>
+                <w:rFonts w:ascii="標楷體" w:eastAsia="標楷體" w:hAnsi="標楷體" w:cs="Times" w:hint="eastAsia"/>
+                <w:color w:val="2D2C2E"/>
+                <w:kern w:val="0"/>
+                <w:szCs w:val="34"/>
+              </w:rPr>
+              <w:t>使用</w:t>
+            </w:r>
+            <w:r>
+              <w:rPr>
                 <w:rFonts w:ascii="標楷體" w:eastAsia="標楷體" w:hAnsi="標楷體" w:cs="Times"/>
                 <w:color w:val="2D2C2E"/>
                 <w:kern w:val="0"/>
                 <w:szCs w:val="34"/>
               </w:rPr>
               <w:t>XAMPP</w:t>
+            </w:r>
+            <w:r>
+              <w:rPr>
+                <w:rFonts w:ascii="標楷體" w:eastAsia="標楷體" w:hAnsi="標楷體" w:cs="Times" w:hint="eastAsia"/>
+                <w:color w:val="2D2C2E"/>
+                <w:kern w:val="0"/>
+                <w:szCs w:val="34"/>
+              </w:rPr>
+              <w:t>，開發團隊在</w:t>
+            </w:r>
+            <w:r>
+              <w:rPr>
+                <w:rFonts w:ascii="標楷體" w:eastAsia="標楷體" w:hAnsi="標楷體" w:cs="Times"/>
+                <w:color w:val="2D2C2E"/>
+                <w:kern w:val="0"/>
+                <w:szCs w:val="34"/>
+              </w:rPr>
+              <w:t>Local</w:t>
+            </w:r>
+            <w:r>
+              <w:rPr>
+                <w:rFonts w:ascii="標楷體" w:eastAsia="標楷體" w:hAnsi="標楷體" w:cs="Times" w:hint="eastAsia"/>
+                <w:color w:val="2D2C2E"/>
+                <w:kern w:val="0"/>
+                <w:szCs w:val="34"/>
+              </w:rPr>
+              <w:t>端自行建置</w:t>
+            </w:r>
+            <w:proofErr w:type="spellStart"/>
+            <w:r>
+              <w:rPr>
+                <w:rFonts w:ascii="標楷體" w:eastAsia="標楷體" w:hAnsi="標楷體" w:cs="Times"/>
+                <w:color w:val="2D2C2E"/>
+                <w:kern w:val="0"/>
+                <w:szCs w:val="34"/>
+              </w:rPr>
+              <w:t>Localhost</w:t>
+            </w:r>
+            <w:proofErr w:type="spellEnd"/>
+            <w:r>
+              <w:rPr>
+                <w:rFonts w:ascii="標楷體" w:eastAsia="標楷體" w:hAnsi="標楷體" w:cs="Times" w:hint="eastAsia"/>
+                <w:color w:val="2D2C2E"/>
+                <w:kern w:val="0"/>
+                <w:szCs w:val="34"/>
+              </w:rPr>
+              <w:t>。並在開發完之後，自行在</w:t>
+            </w:r>
+            <w:proofErr w:type="spellStart"/>
+            <w:r>
+              <w:rPr>
+                <w:rFonts w:ascii="標楷體" w:eastAsia="標楷體" w:hAnsi="標楷體" w:cs="Times"/>
+                <w:color w:val="2D2C2E"/>
+                <w:kern w:val="0"/>
+                <w:szCs w:val="34"/>
+              </w:rPr>
+              <w:t>Localhost</w:t>
+            </w:r>
+            <w:proofErr w:type="spellEnd"/>
+            <w:r>
+              <w:rPr>
+                <w:rFonts w:ascii="標楷體" w:eastAsia="標楷體" w:hAnsi="標楷體" w:cs="Times" w:hint="eastAsia"/>
+                <w:color w:val="2D2C2E"/>
+                <w:kern w:val="0"/>
+                <w:szCs w:val="34"/>
+              </w:rPr>
+              <w:t>上進行測試，確定沒有問題之後才上傳</w:t>
+            </w:r>
+            <w:r>
+              <w:rPr>
+                <w:rFonts w:ascii="標楷體" w:eastAsia="標楷體" w:hAnsi="標楷體" w:cs="Times"/>
+                <w:color w:val="2D2C2E"/>
+                <w:kern w:val="0"/>
+                <w:szCs w:val="34"/>
+              </w:rPr>
+              <w:t>Server</w:t>
             </w:r>
           </w:p>
           <w:p>
@@ -902,18 +1102,7 @@
                 <w:kern w:val="0"/>
                 <w:szCs w:val="34"/>
               </w:rPr>
-              <w:t>Information Sec</w:t>
-            </w:r>
-            <w:bookmarkStart w:id="0" w:name="_GoBack"/>
-            <w:bookmarkEnd w:id="0"/>
-            <w:r>
-              <w:rPr>
-                <w:rFonts w:ascii="標楷體" w:eastAsia="標楷體" w:hAnsi="標楷體" w:cs="Times"/>
-                <w:color w:val="2D2C2E"/>
-                <w:kern w:val="0"/>
-                <w:szCs w:val="34"/>
-              </w:rPr>
-              <w:t>urity</w:t>
+              <w:t>Information Security</w:t>
             </w:r>
             <w:r>
               <w:rPr>
@@ -931,7 +1120,7 @@
                 <w:kern w:val="0"/>
                 <w:szCs w:val="34"/>
               </w:rPr>
-              <w:t>鄒令業</w:t>
+              <w:t>蔡易儒</w:t>
             </w:r>
             <w:r>
               <w:rPr>
@@ -995,20 +1184,38 @@
               <w:spacing w:line="0" w:lineRule="atLeast"/>
               <w:ind w:leftChars="300" w:left="720"/>
               <w:rPr>
-                <w:rFonts w:ascii="標楷體" w:eastAsia="標楷體" w:hAnsi="標楷體" w:cs="Times"/>
-                <w:color w:val="2D2C2E"/>
-                <w:kern w:val="0"/>
-                <w:szCs w:val="34"/>
-              </w:rPr>
-            </w:pPr>
-            <w:r>
-              <w:rPr>
-                <w:rFonts w:ascii="標楷體" w:eastAsia="標楷體" w:hAnsi="標楷體" w:cs="Times" w:hint="eastAsia"/>
-                <w:color w:val="2D2C2E"/>
-                <w:kern w:val="0"/>
-                <w:szCs w:val="34"/>
-              </w:rPr>
-              <w:t>要用使用者時間還是伺服器時間(美國時間)</w:t>
+                <w:rFonts w:ascii="標楷體" w:eastAsia="標楷體" w:hAnsi="標楷體" w:cs="Times" w:hint="eastAsia"/>
+                <w:color w:val="2D2C2E"/>
+                <w:kern w:val="0"/>
+                <w:szCs w:val="34"/>
+              </w:rPr>
+            </w:pPr>
+            <w:r>
+              <w:rPr>
+                <w:rFonts w:ascii="標楷體" w:eastAsia="標楷體" w:hAnsi="標楷體" w:cs="Times" w:hint="eastAsia"/>
+                <w:color w:val="2D2C2E"/>
+                <w:kern w:val="0"/>
+                <w:szCs w:val="34"/>
+              </w:rPr>
+              <w:t>關於</w:t>
+            </w:r>
+            <w:r>
+              <w:rPr>
+                <w:rFonts w:ascii="標楷體" w:eastAsia="標楷體" w:hAnsi="標楷體" w:cs="Times"/>
+                <w:color w:val="2D2C2E"/>
+                <w:kern w:val="0"/>
+                <w:szCs w:val="34"/>
+              </w:rPr>
+              <w:t>API</w:t>
+            </w:r>
+            <w:r>
+              <w:rPr>
+                <w:rFonts w:ascii="標楷體" w:eastAsia="標楷體" w:hAnsi="標楷體" w:cs="Times" w:hint="eastAsia"/>
+                <w:color w:val="2D2C2E"/>
+                <w:kern w:val="0"/>
+                <w:szCs w:val="34"/>
+              </w:rPr>
+              <w:t>設計及開發上，希望團隊能夠做到資訊安全的考量</w:t>
             </w:r>
           </w:p>
           <w:p>
@@ -1054,67 +1261,74 @@
               <w:spacing w:line="0" w:lineRule="atLeast"/>
               <w:ind w:leftChars="300" w:left="720"/>
               <w:rPr>
-                <w:rFonts w:ascii="標楷體" w:eastAsia="標楷體" w:hAnsi="標楷體" w:cs="Times"/>
-                <w:color w:val="2D2C2E"/>
-                <w:kern w:val="0"/>
-                <w:szCs w:val="34"/>
-              </w:rPr>
-            </w:pPr>
-            <w:r>
-              <w:rPr>
-                <w:rFonts w:ascii="標楷體" w:eastAsia="標楷體" w:hAnsi="標楷體" w:cs="Times" w:hint="eastAsia"/>
-                <w:color w:val="2D2C2E"/>
-                <w:kern w:val="0"/>
-                <w:szCs w:val="34"/>
-              </w:rPr>
-              <w:t>統一利用伺服器時間為優先，並透過</w:t>
-            </w:r>
-            <w:proofErr w:type="spellStart"/>
-            <w:r>
-              <w:rPr>
-                <w:rFonts w:ascii="標楷體" w:eastAsia="標楷體" w:hAnsi="標楷體" w:cs="Times" w:hint="eastAsia"/>
-                <w:color w:val="2D2C2E"/>
-                <w:kern w:val="0"/>
-                <w:szCs w:val="34"/>
-              </w:rPr>
-              <w:t>ph</w:t>
-            </w:r>
-            <w:r>
-              <w:rPr>
-                <w:rFonts w:ascii="標楷體" w:eastAsia="標楷體" w:hAnsi="標楷體" w:cs="Times"/>
-                <w:color w:val="2D2C2E"/>
-                <w:kern w:val="0"/>
-                <w:szCs w:val="34"/>
-              </w:rPr>
-              <w:t>p</w:t>
-            </w:r>
-            <w:proofErr w:type="spellEnd"/>
-            <w:r>
-              <w:rPr>
-                <w:rFonts w:ascii="標楷體" w:eastAsia="標楷體" w:hAnsi="標楷體" w:cs="Times" w:hint="eastAsia"/>
-                <w:color w:val="2D2C2E"/>
-                <w:kern w:val="0"/>
-                <w:szCs w:val="34"/>
-              </w:rPr>
-              <w:t>轉換為GMT</w:t>
-            </w:r>
-            <w:r>
-              <w:rPr>
-                <w:rFonts w:ascii="標楷體" w:eastAsia="標楷體" w:hAnsi="標楷體" w:cs="Times"/>
-                <w:color w:val="2D2C2E"/>
-                <w:kern w:val="0"/>
-                <w:szCs w:val="34"/>
-              </w:rPr>
-              <w:t>+8</w:t>
-            </w:r>
-            <w:r>
-              <w:rPr>
-                <w:rFonts w:ascii="標楷體" w:eastAsia="標楷體" w:hAnsi="標楷體" w:cs="Times" w:hint="eastAsia"/>
-                <w:color w:val="2D2C2E"/>
-                <w:kern w:val="0"/>
-                <w:szCs w:val="34"/>
-              </w:rPr>
-              <w:t>的時區</w:t>
+                <w:rFonts w:ascii="標楷體" w:eastAsia="標楷體" w:hAnsi="標楷體" w:cs="Times" w:hint="eastAsia"/>
+                <w:color w:val="2D2C2E"/>
+                <w:kern w:val="0"/>
+                <w:szCs w:val="34"/>
+              </w:rPr>
+            </w:pPr>
+            <w:r>
+              <w:rPr>
+                <w:rFonts w:ascii="標楷體" w:eastAsia="標楷體" w:hAnsi="標楷體" w:cs="Times" w:hint="eastAsia"/>
+                <w:color w:val="2D2C2E"/>
+                <w:kern w:val="0"/>
+                <w:szCs w:val="34"/>
+              </w:rPr>
+              <w:t>開一個</w:t>
+            </w:r>
+            <w:r>
+              <w:rPr>
+                <w:rFonts w:ascii="標楷體" w:eastAsia="標楷體" w:hAnsi="標楷體" w:cs="Times"/>
+                <w:color w:val="2D2C2E"/>
+                <w:kern w:val="0"/>
+                <w:szCs w:val="34"/>
+              </w:rPr>
+              <w:t>Task</w:t>
+            </w:r>
+            <w:r>
+              <w:rPr>
+                <w:rFonts w:ascii="標楷體" w:eastAsia="標楷體" w:hAnsi="標楷體" w:cs="Times" w:hint="eastAsia"/>
+                <w:color w:val="2D2C2E"/>
+                <w:kern w:val="0"/>
+                <w:szCs w:val="34"/>
+              </w:rPr>
+              <w:t>來檢視現在已開發的</w:t>
+            </w:r>
+            <w:r>
+              <w:rPr>
+                <w:rFonts w:ascii="標楷體" w:eastAsia="標楷體" w:hAnsi="標楷體" w:cs="Times"/>
+                <w:color w:val="2D2C2E"/>
+                <w:kern w:val="0"/>
+                <w:szCs w:val="34"/>
+              </w:rPr>
+              <w:t>API</w:t>
+            </w:r>
+            <w:r>
+              <w:rPr>
+                <w:rFonts w:ascii="標楷體" w:eastAsia="標楷體" w:hAnsi="標楷體" w:cs="Times" w:hint="eastAsia"/>
+                <w:color w:val="2D2C2E"/>
+                <w:kern w:val="0"/>
+                <w:szCs w:val="34"/>
+              </w:rPr>
+              <w:t>，並列出</w:t>
+            </w:r>
+            <w:r>
+              <w:rPr>
+                <w:rFonts w:ascii="標楷體" w:eastAsia="標楷體" w:hAnsi="標楷體" w:cs="Times"/>
+                <w:color w:val="2D2C2E"/>
+                <w:kern w:val="0"/>
+                <w:szCs w:val="34"/>
+              </w:rPr>
+              <w:t>Report</w:t>
+            </w:r>
+            <w:r>
+              <w:rPr>
+                <w:rFonts w:ascii="標楷體" w:eastAsia="標楷體" w:hAnsi="標楷體" w:cs="Times" w:hint="eastAsia"/>
+                <w:color w:val="2D2C2E"/>
+                <w:kern w:val="0"/>
+                <w:szCs w:val="34"/>
+              </w:rPr>
+              <w:t>，在下一次會議中討論是否需要修改。</w:t>
             </w:r>
           </w:p>
           <w:p>
@@ -1143,22 +1357,22 @@
             </w:pPr>
             <w:r>
               <w:rPr>
-                <w:rFonts w:ascii="標楷體" w:eastAsia="標楷體" w:hAnsi="標楷體" w:cs="Times" w:hint="eastAsia"/>
-                <w:color w:val="2D2C2E"/>
-                <w:kern w:val="0"/>
-                <w:szCs w:val="34"/>
-              </w:rPr>
-              <w:t>一些文件可以在</w:t>
+                <w:rFonts w:ascii="標楷體" w:eastAsia="標楷體" w:hAnsi="標楷體" w:cs="Times"/>
+                <w:color w:val="2D2C2E"/>
+                <w:kern w:val="0"/>
+                <w:szCs w:val="34"/>
+              </w:rPr>
+              <w:t xml:space="preserve">Discipline of </w:t>
             </w:r>
             <w:proofErr w:type="spellStart"/>
             <w:r>
               <w:rPr>
-                <w:rFonts w:ascii="標楷體" w:eastAsia="標楷體" w:hAnsi="標楷體" w:cs="Times" w:hint="eastAsia"/>
-                <w:color w:val="2D2C2E"/>
-                <w:kern w:val="0"/>
-                <w:szCs w:val="34"/>
-              </w:rPr>
-              <w:t>HackPad</w:t>
+                <w:rFonts w:ascii="標楷體" w:eastAsia="標楷體" w:hAnsi="標楷體" w:cs="Times"/>
+                <w:color w:val="2D2C2E"/>
+                <w:kern w:val="0"/>
+                <w:szCs w:val="34"/>
+              </w:rPr>
+              <w:t>Teamworking</w:t>
             </w:r>
             <w:proofErr w:type="spellEnd"/>
             <w:r>
@@ -1168,15 +1382,6 @@
                 <w:kern w:val="0"/>
                 <w:szCs w:val="34"/>
               </w:rPr>
-              <w:t>上撰寫</w:t>
-            </w:r>
-            <w:r>
-              <w:rPr>
-                <w:rFonts w:ascii="標楷體" w:eastAsia="標楷體" w:hAnsi="標楷體" w:cs="Times" w:hint="eastAsia"/>
-                <w:color w:val="2D2C2E"/>
-                <w:kern w:val="0"/>
-                <w:szCs w:val="34"/>
-              </w:rPr>
               <w:t xml:space="preserve"> </w:t>
             </w:r>
             <w:r>
@@ -1186,7 +1391,25 @@
                 <w:kern w:val="0"/>
                 <w:szCs w:val="34"/>
               </w:rPr>
-              <w:t>(提案人：陳亮宇)</w:t>
+              <w:t>(</w:t>
+            </w:r>
+            <w:r>
+              <w:rPr>
+                <w:rFonts w:ascii="標楷體" w:eastAsia="標楷體" w:hAnsi="標楷體" w:cs="Times" w:hint="eastAsia"/>
+                <w:color w:val="2D2C2E"/>
+                <w:kern w:val="0"/>
+                <w:szCs w:val="34"/>
+              </w:rPr>
+              <w:t>提案人：蔡易儒</w:t>
+            </w:r>
+            <w:r>
+              <w:rPr>
+                <w:rFonts w:ascii="標楷體" w:eastAsia="標楷體" w:hAnsi="標楷體" w:cs="Times" w:hint="eastAsia"/>
+                <w:color w:val="2D2C2E"/>
+                <w:kern w:val="0"/>
+                <w:szCs w:val="34"/>
+              </w:rPr>
+              <w:t>)</w:t>
             </w:r>
           </w:p>
           <w:p>
@@ -1233,48 +1456,30 @@
               <w:spacing w:line="0" w:lineRule="atLeast"/>
               <w:ind w:leftChars="300" w:left="720"/>
               <w:rPr>
-                <w:rFonts w:ascii="標楷體" w:eastAsia="標楷體" w:hAnsi="標楷體" w:cs="Times"/>
-                <w:color w:val="2D2C2E"/>
-                <w:kern w:val="0"/>
-                <w:szCs w:val="34"/>
-              </w:rPr>
-            </w:pPr>
-            <w:r>
-              <w:rPr>
-                <w:rFonts w:ascii="標楷體" w:eastAsia="標楷體" w:hAnsi="標楷體" w:cs="Times" w:hint="eastAsia"/>
-                <w:color w:val="2D2C2E"/>
-                <w:kern w:val="0"/>
-                <w:szCs w:val="34"/>
-              </w:rPr>
-              <w:t>施工文件</w:t>
-            </w:r>
-            <w:r>
-              <w:rPr>
-                <w:rFonts w:ascii="標楷體" w:eastAsia="標楷體" w:hAnsi="標楷體" w:cs="Times" w:hint="eastAsia"/>
-                <w:color w:val="2D2C2E"/>
-                <w:kern w:val="0"/>
-                <w:szCs w:val="34"/>
-              </w:rPr>
-              <w:t>希望</w:t>
-            </w:r>
-            <w:r>
-              <w:rPr>
-                <w:rFonts w:ascii="標楷體" w:eastAsia="標楷體" w:hAnsi="標楷體" w:cs="Times" w:hint="eastAsia"/>
-                <w:color w:val="2D2C2E"/>
-                <w:kern w:val="0"/>
-                <w:szCs w:val="34"/>
-              </w:rPr>
-              <w:t>可以在</w:t>
+                <w:rFonts w:ascii="標楷體" w:eastAsia="標楷體" w:hAnsi="標楷體" w:cs="Times" w:hint="eastAsia"/>
+                <w:color w:val="2D2C2E"/>
+                <w:kern w:val="0"/>
+                <w:szCs w:val="34"/>
+              </w:rPr>
+            </w:pPr>
+            <w:r>
+              <w:rPr>
+                <w:rFonts w:ascii="標楷體" w:eastAsia="標楷體" w:hAnsi="標楷體" w:cs="Times" w:hint="eastAsia"/>
+                <w:color w:val="2D2C2E"/>
+                <w:kern w:val="0"/>
+                <w:szCs w:val="34"/>
+              </w:rPr>
+              <w:t>團隊開發需要透過大家的配合，包含上傳</w:t>
             </w:r>
             <w:proofErr w:type="spellStart"/>
             <w:r>
               <w:rPr>
-                <w:rFonts w:ascii="標楷體" w:eastAsia="標楷體" w:hAnsi="標楷體" w:cs="Times" w:hint="eastAsia"/>
-                <w:color w:val="2D2C2E"/>
-                <w:kern w:val="0"/>
-                <w:szCs w:val="34"/>
-              </w:rPr>
-              <w:t>HackPad</w:t>
+                <w:rFonts w:ascii="標楷體" w:eastAsia="標楷體" w:hAnsi="標楷體" w:cs="Times"/>
+                <w:color w:val="2D2C2E"/>
+                <w:kern w:val="0"/>
+                <w:szCs w:val="34"/>
+              </w:rPr>
+              <w:t>GitHub</w:t>
             </w:r>
             <w:proofErr w:type="spellEnd"/>
             <w:r>
@@ -1284,7 +1489,7 @@
                 <w:kern w:val="0"/>
                 <w:szCs w:val="34"/>
               </w:rPr>
-              <w:t>上撰寫</w:t>
+              <w:t>的部分。</w:t>
             </w:r>
           </w:p>
           <w:p>
@@ -1329,20 +1534,20 @@
               <w:spacing w:line="0" w:lineRule="atLeast"/>
               <w:ind w:leftChars="300" w:left="720"/>
               <w:rPr>
-                <w:rFonts w:ascii="標楷體" w:eastAsia="標楷體" w:hAnsi="標楷體" w:cs="Times"/>
-                <w:color w:val="2D2C2E"/>
-                <w:kern w:val="0"/>
-                <w:szCs w:val="34"/>
-              </w:rPr>
-            </w:pPr>
-            <w:r>
-              <w:rPr>
-                <w:rFonts w:ascii="標楷體" w:eastAsia="標楷體" w:hAnsi="標楷體" w:cs="Times" w:hint="eastAsia"/>
-                <w:color w:val="2D2C2E"/>
-                <w:kern w:val="0"/>
-                <w:szCs w:val="34"/>
-              </w:rPr>
-              <w:t>施工文件在</w:t>
+                <w:rFonts w:ascii="標楷體" w:eastAsia="標楷體" w:hAnsi="標楷體" w:cs="Times" w:hint="eastAsia"/>
+                <w:color w:val="2D2C2E"/>
+                <w:kern w:val="0"/>
+                <w:szCs w:val="34"/>
+              </w:rPr>
+            </w:pPr>
+            <w:r>
+              <w:rPr>
+                <w:rFonts w:ascii="標楷體" w:eastAsia="標楷體" w:hAnsi="標楷體" w:cs="Times" w:hint="eastAsia"/>
+                <w:color w:val="2D2C2E"/>
+                <w:kern w:val="0"/>
+                <w:szCs w:val="34"/>
+              </w:rPr>
+              <w:t>從這次會議結束後開始，不管是否開發完成皆須上傳</w:t>
             </w:r>
             <w:proofErr w:type="spellStart"/>
             <w:r>
@@ -1352,7 +1557,7 @@
                 <w:kern w:val="0"/>
                 <w:szCs w:val="34"/>
               </w:rPr>
-              <w:t>Hackpad</w:t>
+              <w:t>GitHub</w:t>
             </w:r>
             <w:proofErr w:type="spellEnd"/>
             <w:r>
@@ -1362,8 +1567,10 @@
                 <w:kern w:val="0"/>
                 <w:szCs w:val="34"/>
               </w:rPr>
-              <w:t>上編輯，並清楚標明文件增加刪減的部分</w:t>
-            </w:r>
+              <w:t>作統整</w:t>
+            </w:r>
+            <w:bookmarkStart w:id="0" w:name="_GoBack"/>
+            <w:bookmarkEnd w:id="0"/>
           </w:p>
           <w:p>
             <w:pPr>
@@ -2091,6 +2298,7 @@
                 <w:kern w:val="0"/>
                 <w:szCs w:val="34"/>
               </w:rPr>
+              <w:lastRenderedPageBreak/>
               <w:t>0 - Close</w:t>
             </w:r>
           </w:p>
@@ -2257,7 +2465,6 @@
                 <w:kern w:val="0"/>
                 <w:szCs w:val="34"/>
               </w:rPr>
-              <w:lastRenderedPageBreak/>
               <w:t>針對Project Name &amp; Company Name做Check</w:t>
             </w:r>
           </w:p>
@@ -3976,6 +4183,7 @@
                 <w:kern w:val="0"/>
                 <w:szCs w:val="34"/>
               </w:rPr>
+              <w:lastRenderedPageBreak/>
               <w:t>用多選Combo Box設定（http://www.w3schools.com/tags/att_select_multiple.asp）</w:t>
             </w:r>
           </w:p>
@@ -4098,17 +4306,7 @@
                 <w:kern w:val="0"/>
                 <w:szCs w:val="34"/>
               </w:rPr>
-              <w:t>傳入id的list，格式看附的網站</w:t>
-            </w:r>
-            <w:r>
-              <w:rPr>
-                <w:rFonts w:ascii="標楷體" w:eastAsia="標楷體" w:hAnsi="標楷體" w:cs="Times" w:hint="eastAsia"/>
-                <w:color w:val="2D2C2E"/>
-                <w:kern w:val="0"/>
-                <w:szCs w:val="34"/>
-              </w:rPr>
-              <w:lastRenderedPageBreak/>
-              <w:t>（http://www.w3schools.com/tags/att_select_multiple.asp）</w:t>
+              <w:t>傳入id的list，格式看附的網站（http://www.w3schools.com/tags/att_select_multiple.asp）</w:t>
             </w:r>
           </w:p>
           <w:p>
@@ -6084,6 +6282,7 @@
                 <w:kern w:val="0"/>
                 <w:szCs w:val="34"/>
               </w:rPr>
+              <w:lastRenderedPageBreak/>
               <w:t>估計時間：</w:t>
             </w:r>
             <w:r>

</xml_diff>